<commit_message>
Added session details page
</commit_message>
<xml_diff>
--- a/Demo Outline.docx
+++ b/Demo Outline.docx
@@ -27,33 +27,7 @@
         </w:numPr>
       </w:pPr>
       <w:r>
-        <w:t>Add angular module definition - glic angular module (snippet)</w:t>
-      </w:r>
-    </w:p>
-    <w:p>
-      <w:pPr>
-        <w:pStyle w:val="Heading2"/>
-      </w:pPr>
-      <w:r>
-        <w:t>Create index.html</w:t>
-      </w:r>
-    </w:p>
-    <w:p>
-      <w:pPr>
-        <w:pStyle w:val="ListParagraph"/>
-        <w:numPr>
-          <w:ilvl w:val="0"/>
-          <w:numId w:val="1"/>
-        </w:numPr>
-        <w:rPr>
-          <w:b/>
-        </w:rPr>
-      </w:pPr>
-      <w:r>
-        <w:t>Create boilerplate html doc</w:t>
-      </w:r>
-      <w:r>
-        <w:t xml:space="preserve"> </w:t>
+        <w:t xml:space="preserve">Add angular module definition </w:t>
       </w:r>
     </w:p>
     <w:p>
@@ -71,7 +45,15 @@
         <w:rPr>
           <w:b/>
         </w:rPr>
-        <w:t>glic html5 (snippet)</w:t>
+        <w:t>glic angular module (snippet)</w:t>
+      </w:r>
+    </w:p>
+    <w:p>
+      <w:pPr>
+        <w:pStyle w:val="Heading2"/>
+      </w:pPr>
+      <w:r>
+        <w:t>Create index.html</w:t>
       </w:r>
     </w:p>
     <w:p>
@@ -86,7 +68,7 @@
         </w:rPr>
       </w:pPr>
       <w:r>
-        <w:t>Add angular dependency</w:t>
+        <w:t>Create boilerplate html doc</w:t>
       </w:r>
       <w:r>
         <w:t xml:space="preserve"> </w:t>
@@ -107,7 +89,7 @@
         <w:rPr>
           <w:b/>
         </w:rPr>
-        <w:t>glic angular libs (snippet)</w:t>
+        <w:t>glic html5 (snippet)</w:t>
       </w:r>
     </w:p>
     <w:p>
@@ -122,7 +104,10 @@
         </w:rPr>
       </w:pPr>
       <w:r>
-        <w:t>Add app.js reference</w:t>
+        <w:t>Add angular dependency</w:t>
+      </w:r>
+      <w:r>
+        <w:t xml:space="preserve"> </w:t>
       </w:r>
     </w:p>
     <w:p>
@@ -137,13 +122,10 @@
         </w:rPr>
       </w:pPr>
       <w:r>
-        <w:t xml:space="preserve"> </w:t>
-      </w:r>
-      <w:r>
-        <w:rPr>
-          <w:b/>
-        </w:rPr>
-        <w:t>glic myapp (snippet)</w:t>
+        <w:rPr>
+          <w:b/>
+        </w:rPr>
+        <w:t>glic angular libs (snippet)</w:t>
       </w:r>
     </w:p>
     <w:p>
@@ -153,9 +135,12 @@
           <w:ilvl w:val="0"/>
           <w:numId w:val="1"/>
         </w:numPr>
-      </w:pPr>
-      <w:r>
-        <w:t>Bootstrap angular app</w:t>
+        <w:rPr>
+          <w:b/>
+        </w:rPr>
+      </w:pPr>
+      <w:r>
+        <w:t>Add app.js reference</w:t>
       </w:r>
     </w:p>
     <w:p>
@@ -165,12 +150,18 @@
           <w:ilvl w:val="1"/>
           <w:numId w:val="1"/>
         </w:numPr>
-      </w:pPr>
-      <w:r>
-        <w:rPr>
-          <w:b/>
-        </w:rPr>
-        <w:t>ng-app="myApp"</w:t>
+        <w:rPr>
+          <w:b/>
+        </w:rPr>
+      </w:pPr>
+      <w:r>
+        <w:t xml:space="preserve"> </w:t>
+      </w:r>
+      <w:r>
+        <w:rPr>
+          <w:b/>
+        </w:rPr>
+        <w:t>glic myapp (snippet)</w:t>
       </w:r>
     </w:p>
     <w:p>
@@ -182,7 +173,7 @@
         </w:numPr>
       </w:pPr>
       <w:r>
-        <w:t>Add run method to app.js</w:t>
+        <w:t>Bootstrap angular app</w:t>
       </w:r>
     </w:p>
     <w:p>
@@ -192,6 +183,54 @@
           <w:ilvl w:val="1"/>
           <w:numId w:val="1"/>
         </w:numPr>
+      </w:pPr>
+      <w:r>
+        <w:rPr>
+          <w:b/>
+        </w:rPr>
+        <w:t>ng-app="myApp"</w:t>
+      </w:r>
+    </w:p>
+    <w:p>
+      <w:pPr>
+        <w:pStyle w:val="ListParagraph"/>
+        <w:numPr>
+          <w:ilvl w:val="2"/>
+          <w:numId w:val="1"/>
+        </w:numPr>
+      </w:pPr>
+      <w:r>
+        <w:rPr>
+          <w:i/>
+        </w:rPr>
+        <w:t>Make sure this is added on the body and NOT on the h1</w:t>
+      </w:r>
+      <w:r>
+        <w:rPr>
+          <w:i/>
+        </w:rPr>
+        <w:t xml:space="preserve"> accidentally</w:t>
+      </w:r>
+    </w:p>
+    <w:p>
+      <w:pPr>
+        <w:pStyle w:val="ListParagraph"/>
+        <w:numPr>
+          <w:ilvl w:val="0"/>
+          <w:numId w:val="1"/>
+        </w:numPr>
+      </w:pPr>
+      <w:r>
+        <w:t>Add run method to app.js</w:t>
+      </w:r>
+    </w:p>
+    <w:p>
+      <w:pPr>
+        <w:pStyle w:val="ListParagraph"/>
+        <w:numPr>
+          <w:ilvl w:val="1"/>
+          <w:numId w:val="1"/>
+        </w:numPr>
         <w:rPr>
           <w:b/>
         </w:rPr>
@@ -208,7 +247,347 @@
         <w:pStyle w:val="Heading2"/>
       </w:pPr>
       <w:r>
+        <w:t>Create index-controller.js</w:t>
+      </w:r>
+    </w:p>
+    <w:p>
+      <w:pPr>
+        <w:pStyle w:val="ListParagraph"/>
+        <w:numPr>
+          <w:ilvl w:val="0"/>
+          <w:numId w:val="8"/>
+        </w:numPr>
+      </w:pPr>
+      <w:r>
+        <w:rPr>
+          <w:b/>
+        </w:rPr>
+        <w:t>glic index controller</w:t>
+      </w:r>
+    </w:p>
+    <w:p>
+      <w:pPr>
+        <w:pStyle w:val="ListParagraph"/>
+        <w:numPr>
+          <w:ilvl w:val="1"/>
+          <w:numId w:val="8"/>
+        </w:numPr>
+      </w:pPr>
+      <w:r>
+        <w:rPr>
+          <w:i/>
+        </w:rPr>
+        <w:t xml:space="preserve">Discuss </w:t>
+      </w:r>
+      <w:r>
+        <w:rPr>
+          <w:b/>
+          <w:i/>
+        </w:rPr>
+        <w:t>var self = this;</w:t>
+      </w:r>
+    </w:p>
+    <w:p>
+      <w:pPr>
+        <w:pStyle w:val="ListParagraph"/>
+        <w:numPr>
+          <w:ilvl w:val="0"/>
+          <w:numId w:val="8"/>
+        </w:numPr>
+      </w:pPr>
+      <w:r>
+        <w:t>Add index-controller.js reference to index.html</w:t>
+      </w:r>
+    </w:p>
+    <w:p>
+      <w:pPr>
+        <w:pStyle w:val="ListParagraph"/>
+        <w:numPr>
+          <w:ilvl w:val="1"/>
+          <w:numId w:val="8"/>
+        </w:numPr>
+      </w:pPr>
+      <w:r>
+        <w:rPr>
+          <w:b/>
+        </w:rPr>
+        <w:t>glic index controller lib</w:t>
+      </w:r>
+    </w:p>
+    <w:p>
+      <w:pPr>
+        <w:pStyle w:val="ListParagraph"/>
+        <w:numPr>
+          <w:ilvl w:val="0"/>
+          <w:numId w:val="8"/>
+        </w:numPr>
+      </w:pPr>
+      <w:r>
+        <w:t>Add ng-controller=”indexController”</w:t>
+      </w:r>
+      <w:r>
+        <w:t xml:space="preserve"> to body</w:t>
+      </w:r>
+    </w:p>
+    <w:p>
+      <w:pPr>
+        <w:pStyle w:val="ListParagraph"/>
+        <w:numPr>
+          <w:ilvl w:val="0"/>
+          <w:numId w:val="8"/>
+        </w:numPr>
+      </w:pPr>
+      <w:r>
+        <w:t xml:space="preserve">Discuss </w:t>
+      </w:r>
+      <w:r>
+        <w:rPr>
+          <w:b/>
+        </w:rPr>
+        <w:t>$scope</w:t>
+      </w:r>
+    </w:p>
+    <w:p>
+      <w:pPr>
+        <w:pStyle w:val="ListParagraph"/>
+        <w:numPr>
+          <w:ilvl w:val="1"/>
+          <w:numId w:val="8"/>
+        </w:numPr>
+      </w:pPr>
+      <w:r>
+        <w:t>Inject $scope dependency</w:t>
+      </w:r>
+      <w:r>
+        <w:t xml:space="preserve"> to controller</w:t>
+      </w:r>
+    </w:p>
+    <w:p>
+      <w:pPr>
+        <w:pStyle w:val="ListParagraph"/>
+        <w:numPr>
+          <w:ilvl w:val="1"/>
+          <w:numId w:val="8"/>
+        </w:numPr>
+      </w:pPr>
+      <w:r>
+        <w:t xml:space="preserve">Add a </w:t>
+      </w:r>
+      <w:r>
+        <w:t xml:space="preserve">currentTime </w:t>
+      </w:r>
+      <w:r>
+        <w:t>property to the scope</w:t>
+      </w:r>
+    </w:p>
+    <w:p>
+      <w:pPr>
+        <w:pStyle w:val="ListParagraph"/>
+        <w:numPr>
+          <w:ilvl w:val="2"/>
+          <w:numId w:val="8"/>
+        </w:numPr>
+      </w:pPr>
+      <w:r>
+        <w:t>$scope.currentTime = new Date();</w:t>
+      </w:r>
+    </w:p>
+    <w:p>
+      <w:pPr>
+        <w:pStyle w:val="ListParagraph"/>
+        <w:numPr>
+          <w:ilvl w:val="1"/>
+          <w:numId w:val="8"/>
+        </w:numPr>
+      </w:pPr>
+      <w:r>
+        <w:t>Bind currentTime to index page</w:t>
+      </w:r>
+    </w:p>
+    <w:p>
+      <w:pPr>
+        <w:pStyle w:val="ListParagraph"/>
+        <w:numPr>
+          <w:ilvl w:val="1"/>
+          <w:numId w:val="8"/>
+        </w:numPr>
+      </w:pPr>
+      <w:r>
+        <w:t>Add date filter and discuss filters</w:t>
+      </w:r>
+    </w:p>
+    <w:p>
+      <w:pPr>
+        <w:pStyle w:val="ListParagraph"/>
+        <w:numPr>
+          <w:ilvl w:val="2"/>
+          <w:numId w:val="8"/>
+        </w:numPr>
+      </w:pPr>
+      <w:r>
+        <w:t>Date:’medium’</w:t>
+      </w:r>
+    </w:p>
+    <w:p>
+      <w:pPr>
+        <w:pStyle w:val="ListParagraph"/>
+        <w:numPr>
+          <w:ilvl w:val="1"/>
+          <w:numId w:val="8"/>
+        </w:numPr>
+      </w:pPr>
+      <w:r>
+        <w:t xml:space="preserve">Add </w:t>
+      </w:r>
+      <w:r>
+        <w:rPr>
+          <w:b/>
+        </w:rPr>
+        <w:t>name</w:t>
+      </w:r>
+      <w:r>
+        <w:t xml:space="preserve"> property to $scope</w:t>
+      </w:r>
+    </w:p>
+    <w:p>
+      <w:pPr>
+        <w:pStyle w:val="ListParagraph"/>
+        <w:numPr>
+          <w:ilvl w:val="1"/>
+          <w:numId w:val="8"/>
+        </w:numPr>
+      </w:pPr>
+      <w:r>
+        <w:t>Add and bind name textbox to index.html</w:t>
+      </w:r>
+    </w:p>
+    <w:p>
+      <w:pPr>
+        <w:pStyle w:val="ListParagraph"/>
+        <w:numPr>
+          <w:ilvl w:val="2"/>
+          <w:numId w:val="8"/>
+        </w:numPr>
+      </w:pPr>
+      <w:r>
+        <w:t>Ng-model=</w:t>
+      </w:r>
+      <w:r>
+        <w:t>’</w:t>
+      </w:r>
+      <w:r>
+        <w:t>name</w:t>
+      </w:r>
+      <w:r>
+        <w:t>’</w:t>
+      </w:r>
+    </w:p>
+    <w:p>
+      <w:pPr>
+        <w:pStyle w:val="ListParagraph"/>
+        <w:numPr>
+          <w:ilvl w:val="1"/>
+          <w:numId w:val="8"/>
+        </w:numPr>
+      </w:pPr>
+      <w:r>
+        <w:t>Bind the name property to the page to show two way binding</w:t>
+      </w:r>
+    </w:p>
+    <w:p>
+      <w:pPr>
+        <w:pStyle w:val="ListParagraph"/>
+        <w:numPr>
+          <w:ilvl w:val="1"/>
+          <w:numId w:val="8"/>
+        </w:numPr>
+      </w:pPr>
+      <w:r>
+        <w:t>Add buttonClicked method to $scope</w:t>
+      </w:r>
+    </w:p>
+    <w:p>
+      <w:pPr>
+        <w:pStyle w:val="ListParagraph"/>
+        <w:numPr>
+          <w:ilvl w:val="2"/>
+          <w:numId w:val="8"/>
+        </w:numPr>
+      </w:pPr>
+      <w:r>
+        <w:rPr>
+          <w:b/>
+        </w:rPr>
+        <w:t>glic button click</w:t>
+      </w:r>
+    </w:p>
+    <w:p>
+      <w:pPr>
+        <w:pStyle w:val="ListParagraph"/>
+        <w:numPr>
+          <w:ilvl w:val="1"/>
+          <w:numId w:val="8"/>
+        </w:numPr>
+      </w:pPr>
+      <w:r>
+        <w:t>Add button to page</w:t>
+      </w:r>
+    </w:p>
+    <w:p>
+      <w:pPr>
+        <w:pStyle w:val="ListParagraph"/>
+        <w:numPr>
+          <w:ilvl w:val="2"/>
+          <w:numId w:val="8"/>
+        </w:numPr>
+      </w:pPr>
+      <w:r>
+        <w:t>Ng-click=”buttonClicked()</w:t>
+      </w:r>
+      <w:r>
+        <w:t>”</w:t>
+      </w:r>
+    </w:p>
+    <w:p>
+      <w:pPr>
+        <w:pStyle w:val="Heading2"/>
+      </w:pPr>
+      <w:r>
+        <w:lastRenderedPageBreak/>
         <w:t>Add bootstrap to index.html</w:t>
+      </w:r>
+    </w:p>
+    <w:p>
+      <w:pPr>
+        <w:pStyle w:val="ListParagraph"/>
+        <w:numPr>
+          <w:ilvl w:val="0"/>
+          <w:numId w:val="6"/>
+        </w:numPr>
+        <w:rPr>
+          <w:b/>
+        </w:rPr>
+      </w:pPr>
+      <w:r>
+        <w:t>Remove ng-controller and index-controller.js</w:t>
+      </w:r>
+      <w:r>
+        <w:t xml:space="preserve"> from index.html</w:t>
+      </w:r>
+    </w:p>
+    <w:p>
+      <w:pPr>
+        <w:pStyle w:val="ListParagraph"/>
+        <w:numPr>
+          <w:ilvl w:val="0"/>
+          <w:numId w:val="6"/>
+        </w:numPr>
+        <w:rPr>
+          <w:b/>
+        </w:rPr>
+      </w:pPr>
+      <w:r>
+        <w:t>Remove junk from index.html page</w:t>
       </w:r>
     </w:p>
     <w:p>
@@ -462,59 +841,25 @@
         </w:rPr>
       </w:pPr>
       <w:r>
+        <w:rPr>
+          <w:u w:val="single"/>
+        </w:rPr>
+        <w:t>Refresh Page to show update</w:t>
+      </w:r>
+    </w:p>
+    <w:p>
+      <w:pPr>
+        <w:pStyle w:val="ListParagraph"/>
+        <w:numPr>
+          <w:ilvl w:val="0"/>
+          <w:numId w:val="2"/>
+        </w:numPr>
+        <w:rPr>
+          <w:b/>
+        </w:rPr>
+      </w:pPr>
+      <w:r>
         <w:t>Add home-controller.js</w:t>
-      </w:r>
-    </w:p>
-    <w:p>
-      <w:pPr>
-        <w:pStyle w:val="ListParagraph"/>
-        <w:numPr>
-          <w:ilvl w:val="0"/>
-          <w:numId w:val="2"/>
-        </w:numPr>
-        <w:rPr>
-          <w:b/>
-        </w:rPr>
-      </w:pPr>
-      <w:r>
-        <w:t>glic home controller (snippet)</w:t>
-      </w:r>
-    </w:p>
-    <w:p>
-      <w:pPr>
-        <w:pStyle w:val="ListParagraph"/>
-        <w:numPr>
-          <w:ilvl w:val="0"/>
-          <w:numId w:val="2"/>
-        </w:numPr>
-        <w:rPr>
-          <w:b/>
-        </w:rPr>
-      </w:pPr>
-      <w:r>
-        <w:t>Add home-controller.js to index.html</w:t>
-      </w:r>
-    </w:p>
-    <w:p>
-      <w:pPr>
-        <w:pStyle w:val="ListParagraph"/>
-        <w:numPr>
-          <w:ilvl w:val="0"/>
-          <w:numId w:val="2"/>
-        </w:numPr>
-        <w:rPr>
-          <w:b/>
-        </w:rPr>
-      </w:pPr>
-      <w:r>
-        <w:lastRenderedPageBreak/>
-        <w:softHyphen/>
-      </w:r>
-      <w:r>
-        <w:softHyphen/>
-      </w:r>
-      <w:r>
-        <w:t>Move state config from app.js to home-controller.js</w:t>
       </w:r>
     </w:p>
     <w:p>
@@ -529,7 +874,10 @@
         </w:rPr>
       </w:pPr>
       <w:r>
-        <w:t>Add controller to config</w:t>
+        <w:rPr>
+          <w:b/>
+        </w:rPr>
+        <w:t>glic home controller (snippet)</w:t>
       </w:r>
     </w:p>
     <w:p>
@@ -544,31 +892,7 @@
         </w:rPr>
       </w:pPr>
       <w:r>
-        <w:t xml:space="preserve">Discuss ng-controller vs </w:t>
-      </w:r>
-      <w:r>
-        <w:t>defining</w:t>
-      </w:r>
-      <w:r>
-        <w:t xml:space="preserve"> controller </w:t>
-      </w:r>
-      <w:r>
-        <w:t>in state</w:t>
-      </w:r>
-    </w:p>
-    <w:p>
-      <w:pPr>
-        <w:pStyle w:val="ListParagraph"/>
-        <w:numPr>
-          <w:ilvl w:val="0"/>
-          <w:numId w:val="2"/>
-        </w:numPr>
-        <w:rPr>
-          <w:b/>
-        </w:rPr>
-      </w:pPr>
-      <w:r>
-        <w:t>Add jumbotron markup</w:t>
+        <w:t>Add home-controller.js to index.html</w:t>
       </w:r>
     </w:p>
     <w:p>
@@ -586,6 +910,123 @@
         <w:rPr>
           <w:b/>
         </w:rPr>
+        <w:t>glic home controller lib (snippet)</w:t>
+      </w:r>
+    </w:p>
+    <w:p>
+      <w:pPr>
+        <w:pStyle w:val="ListParagraph"/>
+        <w:numPr>
+          <w:ilvl w:val="0"/>
+          <w:numId w:val="2"/>
+        </w:numPr>
+        <w:rPr>
+          <w:b/>
+        </w:rPr>
+      </w:pPr>
+      <w:r>
+        <w:t>Add controller to state definition</w:t>
+      </w:r>
+    </w:p>
+    <w:p>
+      <w:pPr>
+        <w:pStyle w:val="ListParagraph"/>
+        <w:numPr>
+          <w:ilvl w:val="0"/>
+          <w:numId w:val="2"/>
+        </w:numPr>
+        <w:rPr>
+          <w:b/>
+        </w:rPr>
+      </w:pPr>
+      <w:r>
+        <w:t>Discuss ng-controller vs defining controller in state</w:t>
+      </w:r>
+    </w:p>
+    <w:p>
+      <w:pPr>
+        <w:pStyle w:val="ListParagraph"/>
+        <w:numPr>
+          <w:ilvl w:val="0"/>
+          <w:numId w:val="2"/>
+        </w:numPr>
+        <w:rPr>
+          <w:b/>
+        </w:rPr>
+      </w:pPr>
+      <w:r>
+        <w:rPr>
+          <w:u w:val="single"/>
+        </w:rPr>
+        <w:t>Refresh page to show controller loaded</w:t>
+      </w:r>
+    </w:p>
+    <w:p>
+      <w:pPr>
+        <w:pStyle w:val="ListParagraph"/>
+        <w:numPr>
+          <w:ilvl w:val="0"/>
+          <w:numId w:val="2"/>
+        </w:numPr>
+        <w:rPr>
+          <w:b/>
+        </w:rPr>
+      </w:pPr>
+      <w:r>
+        <w:softHyphen/>
+      </w:r>
+      <w:r>
+        <w:softHyphen/>
+      </w:r>
+      <w:r>
+        <w:t>Move state config from app.js to home-controller.js</w:t>
+      </w:r>
+    </w:p>
+    <w:p>
+      <w:pPr>
+        <w:pStyle w:val="ListParagraph"/>
+        <w:numPr>
+          <w:ilvl w:val="1"/>
+          <w:numId w:val="2"/>
+        </w:numPr>
+        <w:rPr>
+          <w:b/>
+        </w:rPr>
+      </w:pPr>
+      <w:r>
+        <w:t>Add controller to config</w:t>
+      </w:r>
+    </w:p>
+    <w:p>
+      <w:pPr>
+        <w:pStyle w:val="ListParagraph"/>
+        <w:numPr>
+          <w:ilvl w:val="0"/>
+          <w:numId w:val="2"/>
+        </w:numPr>
+        <w:rPr>
+          <w:b/>
+        </w:rPr>
+      </w:pPr>
+      <w:r>
+        <w:t>Add jumbotron markup</w:t>
+      </w:r>
+    </w:p>
+    <w:p>
+      <w:pPr>
+        <w:pStyle w:val="ListParagraph"/>
+        <w:numPr>
+          <w:ilvl w:val="1"/>
+          <w:numId w:val="2"/>
+        </w:numPr>
+        <w:rPr>
+          <w:b/>
+        </w:rPr>
+      </w:pPr>
+      <w:r>
+        <w:rPr>
+          <w:b/>
+        </w:rPr>
         <w:t>glic jumbo</w:t>
       </w:r>
     </w:p>
@@ -690,7 +1131,19 @@
         <w:t>$rootScope</w:t>
       </w:r>
       <w:r>
-        <w:t xml:space="preserve"> dependency to run method</w:t>
+        <w:t xml:space="preserve"> dependency to </w:t>
+      </w:r>
+      <w:r>
+        <w:rPr>
+          <w:b/>
+        </w:rPr>
+        <w:t>run</w:t>
+      </w:r>
+      <w:r>
+        <w:t xml:space="preserve"> method</w:t>
+      </w:r>
+      <w:r>
+        <w:t xml:space="preserve"> in app.js</w:t>
       </w:r>
     </w:p>
     <w:p>
@@ -705,6 +1158,7 @@
         <w:rPr>
           <w:b/>
         </w:rPr>
+        <w:lastRenderedPageBreak/>
         <w:t>glic base url (snippet)</w:t>
       </w:r>
     </w:p>
@@ -788,6 +1242,9 @@
       <w:r>
         <w:t xml:space="preserve"> variable on the page</w:t>
       </w:r>
+      <w:r>
+        <w:t xml:space="preserve"> in a PRE tag</w:t>
+      </w:r>
     </w:p>
     <w:p>
       <w:pPr>
@@ -816,6 +1273,348 @@
         <w:t>glic sessions (snippet)</w:t>
       </w:r>
     </w:p>
+    <w:p>
+      <w:pPr>
+        <w:pStyle w:val="Heading2"/>
+      </w:pPr>
+      <w:r>
+        <w:t xml:space="preserve">Add session </w:t>
+      </w:r>
+      <w:r>
+        <w:t>details page</w:t>
+      </w:r>
+    </w:p>
+    <w:p>
+      <w:pPr>
+        <w:pStyle w:val="ListParagraph"/>
+        <w:numPr>
+          <w:ilvl w:val="0"/>
+          <w:numId w:val="9"/>
+        </w:numPr>
+      </w:pPr>
+      <w:r>
+        <w:t xml:space="preserve">Add </w:t>
+      </w:r>
+      <w:r>
+        <w:t xml:space="preserve">session </w:t>
+      </w:r>
+      <w:r>
+        <w:t>folder</w:t>
+      </w:r>
+    </w:p>
+    <w:p>
+      <w:pPr>
+        <w:pStyle w:val="ListParagraph"/>
+        <w:numPr>
+          <w:ilvl w:val="0"/>
+          <w:numId w:val="9"/>
+        </w:numPr>
+      </w:pPr>
+      <w:r>
+        <w:t xml:space="preserve">Add </w:t>
+      </w:r>
+      <w:r>
+        <w:t>session</w:t>
+      </w:r>
+      <w:r>
+        <w:t>-controller</w:t>
+      </w:r>
+      <w:r>
+        <w:t>.js</w:t>
+      </w:r>
+    </w:p>
+    <w:p>
+      <w:pPr>
+        <w:pStyle w:val="ListParagraph"/>
+        <w:numPr>
+          <w:ilvl w:val="1"/>
+          <w:numId w:val="9"/>
+        </w:numPr>
+      </w:pPr>
+      <w:r>
+        <w:rPr>
+          <w:b/>
+        </w:rPr>
+        <w:t>glic session controller</w:t>
+      </w:r>
+      <w:r>
+        <w:rPr>
+          <w:b/>
+        </w:rPr>
+        <w:t xml:space="preserve"> (snippet)</w:t>
+      </w:r>
+    </w:p>
+    <w:p>
+      <w:pPr>
+        <w:pStyle w:val="ListParagraph"/>
+        <w:numPr>
+          <w:ilvl w:val="1"/>
+          <w:numId w:val="9"/>
+        </w:numPr>
+      </w:pPr>
+      <w:r>
+        <w:t>Add session.js reference to index.html</w:t>
+      </w:r>
+    </w:p>
+    <w:p>
+      <w:pPr>
+        <w:pStyle w:val="ListParagraph"/>
+        <w:numPr>
+          <w:ilvl w:val="0"/>
+          <w:numId w:val="9"/>
+        </w:numPr>
+      </w:pPr>
+      <w:r>
+        <w:t>Add session.html</w:t>
+      </w:r>
+    </w:p>
+    <w:p>
+      <w:pPr>
+        <w:pStyle w:val="ListParagraph"/>
+        <w:numPr>
+          <w:ilvl w:val="0"/>
+          <w:numId w:val="9"/>
+        </w:numPr>
+      </w:pPr>
+      <w:r>
+        <w:rPr>
+          <w:u w:val="single"/>
+        </w:rPr>
+        <w:t>Navigate to #/session/1</w:t>
+      </w:r>
+      <w:r>
+        <w:rPr>
+          <w:u w:val="single"/>
+        </w:rPr>
+        <w:t>4</w:t>
+      </w:r>
+      <w:r>
+        <w:rPr>
+          <w:u w:val="single"/>
+        </w:rPr>
+        <w:t xml:space="preserve"> to show page load from url</w:t>
+      </w:r>
+    </w:p>
+    <w:p>
+      <w:pPr>
+        <w:pStyle w:val="ListParagraph"/>
+        <w:numPr>
+          <w:ilvl w:val="0"/>
+          <w:numId w:val="9"/>
+        </w:numPr>
+      </w:pPr>
+      <w:r>
+        <w:t>Add method to load session details</w:t>
+      </w:r>
+    </w:p>
+    <w:p>
+      <w:pPr>
+        <w:pStyle w:val="ListParagraph"/>
+        <w:numPr>
+          <w:ilvl w:val="1"/>
+          <w:numId w:val="9"/>
+        </w:numPr>
+      </w:pPr>
+      <w:r>
+        <w:rPr>
+          <w:b/>
+        </w:rPr>
+        <w:t>glic load session details (snippet)</w:t>
+      </w:r>
+    </w:p>
+    <w:p>
+      <w:pPr>
+        <w:pStyle w:val="ListParagraph"/>
+        <w:numPr>
+          <w:ilvl w:val="0"/>
+          <w:numId w:val="9"/>
+        </w:numPr>
+      </w:pPr>
+      <w:r>
+        <w:t>Inject $</w:t>
+      </w:r>
+      <w:r>
+        <w:t>rootScope, $scope and $http into controller</w:t>
+      </w:r>
+    </w:p>
+    <w:p>
+      <w:pPr>
+        <w:pStyle w:val="ListParagraph"/>
+        <w:numPr>
+          <w:ilvl w:val="0"/>
+          <w:numId w:val="9"/>
+        </w:numPr>
+      </w:pPr>
+      <w:r>
+        <w:t>Call method on controller load</w:t>
+      </w:r>
+    </w:p>
+    <w:p>
+      <w:pPr>
+        <w:pStyle w:val="ListParagraph"/>
+        <w:numPr>
+          <w:ilvl w:val="0"/>
+          <w:numId w:val="9"/>
+        </w:numPr>
+        <w:rPr>
+          <w:u w:val="single"/>
+        </w:rPr>
+      </w:pPr>
+      <w:r>
+        <w:rPr>
+          <w:u w:val="single"/>
+        </w:rPr>
+        <w:t>Refresh page and s</w:t>
+      </w:r>
+      <w:r>
+        <w:rPr>
+          <w:u w:val="single"/>
+        </w:rPr>
+        <w:t xml:space="preserve">how </w:t>
+      </w:r>
+      <w:r>
+        <w:rPr>
+          <w:u w:val="single"/>
+        </w:rPr>
+        <w:t>data</w:t>
+      </w:r>
+      <w:r>
+        <w:rPr>
+          <w:u w:val="single"/>
+        </w:rPr>
+        <w:t xml:space="preserve"> loading in developer tools</w:t>
+      </w:r>
+    </w:p>
+    <w:p>
+      <w:pPr>
+        <w:pStyle w:val="ListParagraph"/>
+        <w:numPr>
+          <w:ilvl w:val="0"/>
+          <w:numId w:val="9"/>
+        </w:numPr>
+      </w:pPr>
+      <w:r>
+        <w:t>Add markup to session.html</w:t>
+      </w:r>
+    </w:p>
+    <w:p>
+      <w:pPr>
+        <w:pStyle w:val="ListParagraph"/>
+        <w:numPr>
+          <w:ilvl w:val="1"/>
+          <w:numId w:val="9"/>
+        </w:numPr>
+      </w:pPr>
+      <w:r>
+        <w:rPr>
+          <w:b/>
+        </w:rPr>
+        <w:t>glic session details (snippet)</w:t>
+      </w:r>
+    </w:p>
+    <w:p>
+      <w:pPr>
+        <w:pStyle w:val="ListParagraph"/>
+        <w:numPr>
+          <w:ilvl w:val="0"/>
+          <w:numId w:val="9"/>
+        </w:numPr>
+      </w:pPr>
+      <w:r>
+        <w:rPr>
+          <w:u w:val="single"/>
+        </w:rPr>
+        <w:t xml:space="preserve">Refresh page to </w:t>
+      </w:r>
+      <w:r>
+        <w:rPr>
+          <w:u w:val="single"/>
+        </w:rPr>
+        <w:t>show it is working</w:t>
+      </w:r>
+      <w:r>
+        <w:rPr>
+          <w:u w:val="single"/>
+        </w:rPr>
+        <w:t xml:space="preserve">, navigate to </w:t>
+      </w:r>
+      <w:r>
+        <w:rPr>
+          <w:u w:val="single"/>
+        </w:rPr>
+        <w:t>session 12 to show page change</w:t>
+      </w:r>
+    </w:p>
+    <w:p>
+      <w:pPr>
+        <w:pStyle w:val="ListParagraph"/>
+        <w:numPr>
+          <w:ilvl w:val="0"/>
+          <w:numId w:val="9"/>
+        </w:numPr>
+      </w:pPr>
+      <w:r>
+        <w:t>Add link from home page to session details</w:t>
+      </w:r>
+    </w:p>
+    <w:p>
+      <w:pPr>
+        <w:pStyle w:val="ListParagraph"/>
+        <w:numPr>
+          <w:ilvl w:val="1"/>
+          <w:numId w:val="9"/>
+        </w:numPr>
+      </w:pPr>
+      <w:r>
+        <w:t>Ui-sref=”</w:t>
+      </w:r>
+      <w:r>
+        <w:t xml:space="preserve"> session(session.Id)</w:t>
+      </w:r>
+      <w:r>
+        <w:t>”</w:t>
+      </w:r>
+    </w:p>
+    <w:p>
+      <w:pPr>
+        <w:pStyle w:val="ListParagraph"/>
+        <w:numPr>
+          <w:ilvl w:val="0"/>
+          <w:numId w:val="9"/>
+        </w:numPr>
+      </w:pPr>
+      <w:r>
+        <w:rPr>
+          <w:u w:val="single"/>
+        </w:rPr>
+        <w:t>Refresh page and show the pages load from home page</w:t>
+      </w:r>
+    </w:p>
+    <w:p>
+      <w:pPr>
+        <w:pStyle w:val="ListParagraph"/>
+        <w:numPr>
+          <w:ilvl w:val="1"/>
+          <w:numId w:val="9"/>
+        </w:numPr>
+      </w:pPr>
+      <w:r>
+        <w:t>Click Continuos Integration and Security Speedbumps sessions</w:t>
+      </w:r>
+    </w:p>
+    <w:p>
+      <w:pPr>
+        <w:pStyle w:val="ListParagraph"/>
+        <w:numPr>
+          <w:ilvl w:val="1"/>
+          <w:numId w:val="9"/>
+        </w:numPr>
+      </w:pPr>
+      <w:r>
+        <w:t>Show back/forward button working</w:t>
+      </w:r>
+    </w:p>
+    <w:p/>
     <w:sectPr>
       <w:pgSz w:w="12240" w:h="15840"/>
       <w:pgMar w:top="1440" w:right="1440" w:bottom="1440" w:left="1440" w:header="720" w:footer="720" w:gutter="0"/>
@@ -831,7 +1630,7 @@
   <w:abstractNum w:abstractNumId="0">
     <w:nsid w:val="0A5212FF"/>
     <w:multiLevelType w:val="hybridMultilevel"/>
-    <w:tmpl w:val="923EC166"/>
+    <w:tmpl w:val="DB0AC93A"/>
     <w:lvl w:ilvl="0" w:tplc="04090001">
       <w:start w:val="1"/>
       <w:numFmt w:val="bullet"/>
@@ -856,14 +1655,17 @@
         <w:rFonts w:ascii="Courier New" w:hAnsi="Courier New" w:cs="Courier New" w:hint="default"/>
       </w:rPr>
     </w:lvl>
-    <w:lvl w:ilvl="2" w:tplc="0409001B" w:tentative="1">
-      <w:start w:val="1"/>
-      <w:numFmt w:val="lowerRoman"/>
-      <w:lvlText w:val="%3."/>
-      <w:lvlJc w:val="right"/>
+    <w:lvl w:ilvl="2" w:tplc="04090001">
+      <w:start w:val="1"/>
+      <w:numFmt w:val="bullet"/>
+      <w:lvlText w:val=""/>
+      <w:lvlJc w:val="left"/>
       <w:pPr>
         <w:ind w:left="2160" w:hanging="180"/>
       </w:pPr>
+      <w:rPr>
+        <w:rFonts w:ascii="Symbol" w:hAnsi="Symbol" w:hint="default"/>
+      </w:rPr>
     </w:lvl>
     <w:lvl w:ilvl="3" w:tplc="0409000F" w:tentative="1">
       <w:start w:val="1"/>
@@ -921,6 +1723,119 @@
     </w:lvl>
   </w:abstractNum>
   <w:abstractNum w:abstractNumId="1">
+    <w:nsid w:val="0B8B0903"/>
+    <w:multiLevelType w:val="hybridMultilevel"/>
+    <w:tmpl w:val="D114A176"/>
+    <w:lvl w:ilvl="0" w:tplc="04090001">
+      <w:start w:val="1"/>
+      <w:numFmt w:val="bullet"/>
+      <w:lvlText w:val=""/>
+      <w:lvlJc w:val="left"/>
+      <w:pPr>
+        <w:ind w:left="720" w:hanging="360"/>
+      </w:pPr>
+      <w:rPr>
+        <w:rFonts w:ascii="Symbol" w:hAnsi="Symbol" w:hint="default"/>
+      </w:rPr>
+    </w:lvl>
+    <w:lvl w:ilvl="1" w:tplc="04090003">
+      <w:start w:val="1"/>
+      <w:numFmt w:val="bullet"/>
+      <w:lvlText w:val="o"/>
+      <w:lvlJc w:val="left"/>
+      <w:pPr>
+        <w:ind w:left="1440" w:hanging="360"/>
+      </w:pPr>
+      <w:rPr>
+        <w:rFonts w:ascii="Courier New" w:hAnsi="Courier New" w:cs="Courier New" w:hint="default"/>
+      </w:rPr>
+    </w:lvl>
+    <w:lvl w:ilvl="2" w:tplc="04090005">
+      <w:start w:val="1"/>
+      <w:numFmt w:val="bullet"/>
+      <w:lvlText w:val=""/>
+      <w:lvlJc w:val="left"/>
+      <w:pPr>
+        <w:ind w:left="2160" w:hanging="360"/>
+      </w:pPr>
+      <w:rPr>
+        <w:rFonts w:ascii="Wingdings" w:hAnsi="Wingdings" w:hint="default"/>
+      </w:rPr>
+    </w:lvl>
+    <w:lvl w:ilvl="3" w:tplc="04090001" w:tentative="1">
+      <w:start w:val="1"/>
+      <w:numFmt w:val="bullet"/>
+      <w:lvlText w:val=""/>
+      <w:lvlJc w:val="left"/>
+      <w:pPr>
+        <w:ind w:left="2880" w:hanging="360"/>
+      </w:pPr>
+      <w:rPr>
+        <w:rFonts w:ascii="Symbol" w:hAnsi="Symbol" w:hint="default"/>
+      </w:rPr>
+    </w:lvl>
+    <w:lvl w:ilvl="4" w:tplc="04090003" w:tentative="1">
+      <w:start w:val="1"/>
+      <w:numFmt w:val="bullet"/>
+      <w:lvlText w:val="o"/>
+      <w:lvlJc w:val="left"/>
+      <w:pPr>
+        <w:ind w:left="3600" w:hanging="360"/>
+      </w:pPr>
+      <w:rPr>
+        <w:rFonts w:ascii="Courier New" w:hAnsi="Courier New" w:cs="Courier New" w:hint="default"/>
+      </w:rPr>
+    </w:lvl>
+    <w:lvl w:ilvl="5" w:tplc="04090005" w:tentative="1">
+      <w:start w:val="1"/>
+      <w:numFmt w:val="bullet"/>
+      <w:lvlText w:val=""/>
+      <w:lvlJc w:val="left"/>
+      <w:pPr>
+        <w:ind w:left="4320" w:hanging="360"/>
+      </w:pPr>
+      <w:rPr>
+        <w:rFonts w:ascii="Wingdings" w:hAnsi="Wingdings" w:hint="default"/>
+      </w:rPr>
+    </w:lvl>
+    <w:lvl w:ilvl="6" w:tplc="04090001" w:tentative="1">
+      <w:start w:val="1"/>
+      <w:numFmt w:val="bullet"/>
+      <w:lvlText w:val=""/>
+      <w:lvlJc w:val="left"/>
+      <w:pPr>
+        <w:ind w:left="5040" w:hanging="360"/>
+      </w:pPr>
+      <w:rPr>
+        <w:rFonts w:ascii="Symbol" w:hAnsi="Symbol" w:hint="default"/>
+      </w:rPr>
+    </w:lvl>
+    <w:lvl w:ilvl="7" w:tplc="04090003" w:tentative="1">
+      <w:start w:val="1"/>
+      <w:numFmt w:val="bullet"/>
+      <w:lvlText w:val="o"/>
+      <w:lvlJc w:val="left"/>
+      <w:pPr>
+        <w:ind w:left="5760" w:hanging="360"/>
+      </w:pPr>
+      <w:rPr>
+        <w:rFonts w:ascii="Courier New" w:hAnsi="Courier New" w:cs="Courier New" w:hint="default"/>
+      </w:rPr>
+    </w:lvl>
+    <w:lvl w:ilvl="8" w:tplc="04090005" w:tentative="1">
+      <w:start w:val="1"/>
+      <w:numFmt w:val="bullet"/>
+      <w:lvlText w:val=""/>
+      <w:lvlJc w:val="left"/>
+      <w:pPr>
+        <w:ind w:left="6480" w:hanging="360"/>
+      </w:pPr>
+      <w:rPr>
+        <w:rFonts w:ascii="Wingdings" w:hAnsi="Wingdings" w:hint="default"/>
+      </w:rPr>
+    </w:lvl>
+  </w:abstractNum>
+  <w:abstractNum w:abstractNumId="2">
     <w:nsid w:val="14524DB4"/>
     <w:multiLevelType w:val="hybridMultilevel"/>
     <w:tmpl w:val="65E22B74"/>
@@ -1033,7 +1948,7 @@
       </w:rPr>
     </w:lvl>
   </w:abstractNum>
-  <w:abstractNum w:abstractNumId="2">
+  <w:abstractNum w:abstractNumId="3">
     <w:nsid w:val="15EF29D5"/>
     <w:multiLevelType w:val="hybridMultilevel"/>
     <w:tmpl w:val="22B287D6"/>
@@ -1146,7 +2061,7 @@
       </w:rPr>
     </w:lvl>
   </w:abstractNum>
-  <w:abstractNum w:abstractNumId="3">
+  <w:abstractNum w:abstractNumId="4">
     <w:nsid w:val="277D111B"/>
     <w:multiLevelType w:val="hybridMultilevel"/>
     <w:tmpl w:val="66FC5D62"/>
@@ -1259,7 +2174,7 @@
       </w:rPr>
     </w:lvl>
   </w:abstractNum>
-  <w:abstractNum w:abstractNumId="4">
+  <w:abstractNum w:abstractNumId="5">
     <w:nsid w:val="46B66628"/>
     <w:multiLevelType w:val="hybridMultilevel"/>
     <w:tmpl w:val="9F0C2BC0"/>
@@ -1372,7 +2287,7 @@
       </w:rPr>
     </w:lvl>
   </w:abstractNum>
-  <w:abstractNum w:abstractNumId="5">
+  <w:abstractNum w:abstractNumId="6">
     <w:nsid w:val="62EA68A1"/>
     <w:multiLevelType w:val="hybridMultilevel"/>
     <w:tmpl w:val="9976EB9E"/>
@@ -1485,7 +2400,120 @@
       </w:rPr>
     </w:lvl>
   </w:abstractNum>
-  <w:abstractNum w:abstractNumId="6">
+  <w:abstractNum w:abstractNumId="7">
+    <w:nsid w:val="6F7F1AED"/>
+    <w:multiLevelType w:val="hybridMultilevel"/>
+    <w:tmpl w:val="53426968"/>
+    <w:lvl w:ilvl="0" w:tplc="04090001">
+      <w:start w:val="1"/>
+      <w:numFmt w:val="bullet"/>
+      <w:lvlText w:val=""/>
+      <w:lvlJc w:val="left"/>
+      <w:pPr>
+        <w:ind w:left="720" w:hanging="360"/>
+      </w:pPr>
+      <w:rPr>
+        <w:rFonts w:ascii="Symbol" w:hAnsi="Symbol" w:hint="default"/>
+      </w:rPr>
+    </w:lvl>
+    <w:lvl w:ilvl="1" w:tplc="04090003">
+      <w:start w:val="1"/>
+      <w:numFmt w:val="bullet"/>
+      <w:lvlText w:val="o"/>
+      <w:lvlJc w:val="left"/>
+      <w:pPr>
+        <w:ind w:left="1440" w:hanging="360"/>
+      </w:pPr>
+      <w:rPr>
+        <w:rFonts w:ascii="Courier New" w:hAnsi="Courier New" w:cs="Courier New" w:hint="default"/>
+      </w:rPr>
+    </w:lvl>
+    <w:lvl w:ilvl="2" w:tplc="04090005" w:tentative="1">
+      <w:start w:val="1"/>
+      <w:numFmt w:val="bullet"/>
+      <w:lvlText w:val=""/>
+      <w:lvlJc w:val="left"/>
+      <w:pPr>
+        <w:ind w:left="2160" w:hanging="360"/>
+      </w:pPr>
+      <w:rPr>
+        <w:rFonts w:ascii="Wingdings" w:hAnsi="Wingdings" w:hint="default"/>
+      </w:rPr>
+    </w:lvl>
+    <w:lvl w:ilvl="3" w:tplc="04090001" w:tentative="1">
+      <w:start w:val="1"/>
+      <w:numFmt w:val="bullet"/>
+      <w:lvlText w:val=""/>
+      <w:lvlJc w:val="left"/>
+      <w:pPr>
+        <w:ind w:left="2880" w:hanging="360"/>
+      </w:pPr>
+      <w:rPr>
+        <w:rFonts w:ascii="Symbol" w:hAnsi="Symbol" w:hint="default"/>
+      </w:rPr>
+    </w:lvl>
+    <w:lvl w:ilvl="4" w:tplc="04090003" w:tentative="1">
+      <w:start w:val="1"/>
+      <w:numFmt w:val="bullet"/>
+      <w:lvlText w:val="o"/>
+      <w:lvlJc w:val="left"/>
+      <w:pPr>
+        <w:ind w:left="3600" w:hanging="360"/>
+      </w:pPr>
+      <w:rPr>
+        <w:rFonts w:ascii="Courier New" w:hAnsi="Courier New" w:cs="Courier New" w:hint="default"/>
+      </w:rPr>
+    </w:lvl>
+    <w:lvl w:ilvl="5" w:tplc="04090005" w:tentative="1">
+      <w:start w:val="1"/>
+      <w:numFmt w:val="bullet"/>
+      <w:lvlText w:val=""/>
+      <w:lvlJc w:val="left"/>
+      <w:pPr>
+        <w:ind w:left="4320" w:hanging="360"/>
+      </w:pPr>
+      <w:rPr>
+        <w:rFonts w:ascii="Wingdings" w:hAnsi="Wingdings" w:hint="default"/>
+      </w:rPr>
+    </w:lvl>
+    <w:lvl w:ilvl="6" w:tplc="04090001" w:tentative="1">
+      <w:start w:val="1"/>
+      <w:numFmt w:val="bullet"/>
+      <w:lvlText w:val=""/>
+      <w:lvlJc w:val="left"/>
+      <w:pPr>
+        <w:ind w:left="5040" w:hanging="360"/>
+      </w:pPr>
+      <w:rPr>
+        <w:rFonts w:ascii="Symbol" w:hAnsi="Symbol" w:hint="default"/>
+      </w:rPr>
+    </w:lvl>
+    <w:lvl w:ilvl="7" w:tplc="04090003" w:tentative="1">
+      <w:start w:val="1"/>
+      <w:numFmt w:val="bullet"/>
+      <w:lvlText w:val="o"/>
+      <w:lvlJc w:val="left"/>
+      <w:pPr>
+        <w:ind w:left="5760" w:hanging="360"/>
+      </w:pPr>
+      <w:rPr>
+        <w:rFonts w:ascii="Courier New" w:hAnsi="Courier New" w:cs="Courier New" w:hint="default"/>
+      </w:rPr>
+    </w:lvl>
+    <w:lvl w:ilvl="8" w:tplc="04090005" w:tentative="1">
+      <w:start w:val="1"/>
+      <w:numFmt w:val="bullet"/>
+      <w:lvlText w:val=""/>
+      <w:lvlJc w:val="left"/>
+      <w:pPr>
+        <w:ind w:left="6480" w:hanging="360"/>
+      </w:pPr>
+      <w:rPr>
+        <w:rFonts w:ascii="Wingdings" w:hAnsi="Wingdings" w:hint="default"/>
+      </w:rPr>
+    </w:lvl>
+  </w:abstractNum>
+  <w:abstractNum w:abstractNumId="8">
     <w:nsid w:val="7B1C296F"/>
     <w:multiLevelType w:val="hybridMultilevel"/>
     <w:tmpl w:val="9A264512"/>
@@ -1602,22 +2630,28 @@
     <w:abstractNumId w:val="0"/>
   </w:num>
   <w:num w:numId="2">
+    <w:abstractNumId w:val="6"/>
+  </w:num>
+  <w:num w:numId="3">
+    <w:abstractNumId w:val="8"/>
+  </w:num>
+  <w:num w:numId="4">
+    <w:abstractNumId w:val="2"/>
+  </w:num>
+  <w:num w:numId="5">
+    <w:abstractNumId w:val="3"/>
+  </w:num>
+  <w:num w:numId="6">
+    <w:abstractNumId w:val="4"/>
+  </w:num>
+  <w:num w:numId="7">
     <w:abstractNumId w:val="5"/>
   </w:num>
-  <w:num w:numId="3">
-    <w:abstractNumId w:val="6"/>
-  </w:num>
-  <w:num w:numId="4">
+  <w:num w:numId="8">
     <w:abstractNumId w:val="1"/>
   </w:num>
-  <w:num w:numId="5">
-    <w:abstractNumId w:val="2"/>
-  </w:num>
-  <w:num w:numId="6">
-    <w:abstractNumId w:val="3"/>
-  </w:num>
-  <w:num w:numId="7">
-    <w:abstractNumId w:val="4"/>
+  <w:num w:numId="9">
+    <w:abstractNumId w:val="7"/>
   </w:num>
 </w:numbering>
 </file>
@@ -2725,7 +3759,7 @@
 </file>
 
 <file path=customXml/itemProps1.xml><?xml version="1.0" encoding="utf-8"?>
-<ds:datastoreItem xmlns:ds="http://schemas.openxmlformats.org/officeDocument/2006/customXml" ds:itemID="{C2F281E1-E091-479E-8B9F-1583F61C0BD2}">
+<ds:datastoreItem xmlns:ds="http://schemas.openxmlformats.org/officeDocument/2006/customXml" ds:itemID="{59901C79-216D-4720-BDAA-CAEF2AC43585}">
   <ds:schemaRefs>
     <ds:schemaRef ds:uri="http://schemas.openxmlformats.org/officeDocument/2006/bibliography"/>
   </ds:schemaRefs>

</xml_diff>

<commit_message>
Finishing touches to slides and outline demo
</commit_message>
<xml_diff>
--- a/Demo Outline.docx
+++ b/Demo Outline.docx
@@ -689,26 +689,6 @@
         <w:pStyle w:val="Heading2"/>
       </w:pPr>
       <w:r>
-        <w:t>Add home folder</w:t>
-      </w:r>
-    </w:p>
-    <w:p>
-      <w:pPr>
-        <w:pStyle w:val="ListParagraph"/>
-        <w:numPr>
-          <w:ilvl w:val="0"/>
-          <w:numId w:val="2"/>
-        </w:numPr>
-      </w:pPr>
-      <w:r>
-        <w:t>Add home.html</w:t>
-      </w:r>
-    </w:p>
-    <w:p>
-      <w:pPr>
-        <w:pStyle w:val="Heading2"/>
-      </w:pPr>
-      <w:r>
         <w:t>Start ui-router discussion</w:t>
       </w:r>
     </w:p>
@@ -784,6 +764,45 @@
         </w:numPr>
         <w:rPr>
           <w:b/>
+          <w:highlight w:val="yellow"/>
+        </w:rPr>
+      </w:pPr>
+      <w:r>
+        <w:rPr>
+          <w:highlight w:val="yellow"/>
+        </w:rPr>
+        <w:t>Add ui-view to index.html</w:t>
+      </w:r>
+    </w:p>
+    <w:p>
+      <w:pPr>
+        <w:pStyle w:val="Heading2"/>
+      </w:pPr>
+      <w:r>
+        <w:t>Add home folder</w:t>
+      </w:r>
+    </w:p>
+    <w:p>
+      <w:pPr>
+        <w:pStyle w:val="ListParagraph"/>
+        <w:numPr>
+          <w:ilvl w:val="0"/>
+          <w:numId w:val="2"/>
+        </w:numPr>
+      </w:pPr>
+      <w:r>
+        <w:t>Add home.html</w:t>
+      </w:r>
+    </w:p>
+    <w:p>
+      <w:pPr>
+        <w:pStyle w:val="ListParagraph"/>
+        <w:numPr>
+          <w:ilvl w:val="0"/>
+          <w:numId w:val="2"/>
+        </w:numPr>
+        <w:rPr>
+          <w:b/>
         </w:rPr>
       </w:pPr>
       <w:r>
@@ -805,28 +824,7 @@
         <w:rPr>
           <w:b/>
         </w:rPr>
-        <w:t>glic app config</w:t>
-      </w:r>
-      <w:r>
-        <w:rPr>
-          <w:b/>
-        </w:rPr>
-        <w:t xml:space="preserve"> (snippet)</w:t>
-      </w:r>
-    </w:p>
-    <w:p>
-      <w:pPr>
-        <w:pStyle w:val="ListParagraph"/>
-        <w:numPr>
-          <w:ilvl w:val="0"/>
-          <w:numId w:val="2"/>
-        </w:numPr>
-        <w:rPr>
-          <w:b/>
-        </w:rPr>
-      </w:pPr>
-      <w:r>
-        <w:t>Add ui-view to index.html</w:t>
+        <w:t>glic app config (snippet)</w:t>
       </w:r>
     </w:p>
     <w:p>
@@ -1053,22 +1051,16 @@
         <w:rPr>
           <w:b/>
         </w:rPr>
-        <w:t>$http</w:t>
-      </w:r>
-      <w:r>
-        <w:t xml:space="preserve"> dependency to controller</w:t>
-      </w:r>
-    </w:p>
-    <w:p>
-      <w:pPr>
-        <w:pStyle w:val="ListParagraph"/>
-        <w:numPr>
-          <w:ilvl w:val="0"/>
-          <w:numId w:val="7"/>
-        </w:numPr>
-      </w:pPr>
-      <w:r>
-        <w:t>Create loadSessions method</w:t>
+        <w:t>getBaseUrl()</w:t>
+      </w:r>
+      <w:r>
+        <w:t xml:space="preserve"> method to </w:t>
+      </w:r>
+      <w:r>
+        <w:rPr>
+          <w:b/>
+        </w:rPr>
+        <w:t>$rootScope</w:t>
       </w:r>
     </w:p>
     <w:p>
@@ -1080,10 +1072,25 @@
         </w:numPr>
       </w:pPr>
       <w:r>
-        <w:rPr>
-          <w:b/>
-        </w:rPr>
-        <w:t>glic load sessions (snippet)</w:t>
+        <w:t xml:space="preserve">Add </w:t>
+      </w:r>
+      <w:r>
+        <w:rPr>
+          <w:b/>
+        </w:rPr>
+        <w:t>$rootScope</w:t>
+      </w:r>
+      <w:r>
+        <w:t xml:space="preserve"> dependency to </w:t>
+      </w:r>
+      <w:r>
+        <w:rPr>
+          <w:b/>
+        </w:rPr>
+        <w:t>run</w:t>
+      </w:r>
+      <w:r>
+        <w:t xml:space="preserve"> method in app.js</w:t>
       </w:r>
     </w:p>
     <w:p>
@@ -1095,71 +1102,43 @@
         </w:numPr>
       </w:pPr>
       <w:r>
+        <w:rPr>
+          <w:b/>
+        </w:rPr>
+        <w:t>glic base url (snippet)</w:t>
+      </w:r>
+    </w:p>
+    <w:p>
+      <w:pPr>
+        <w:pStyle w:val="ListParagraph"/>
+        <w:numPr>
+          <w:ilvl w:val="0"/>
+          <w:numId w:val="7"/>
+        </w:numPr>
+      </w:pPr>
+      <w:r>
         <w:t xml:space="preserve">Add </w:t>
       </w:r>
       <w:r>
         <w:rPr>
           <w:b/>
         </w:rPr>
-        <w:t>getBaseUrl()</w:t>
-      </w:r>
-      <w:r>
-        <w:t xml:space="preserve"> method to </w:t>
-      </w:r>
-      <w:r>
-        <w:rPr>
-          <w:b/>
-        </w:rPr>
-        <w:t>$rootScope</w:t>
-      </w:r>
-    </w:p>
-    <w:p>
-      <w:pPr>
-        <w:pStyle w:val="ListParagraph"/>
-        <w:numPr>
-          <w:ilvl w:val="2"/>
+        <w:t>$http</w:t>
+      </w:r>
+      <w:r>
+        <w:t xml:space="preserve"> dependency to controller</w:t>
+      </w:r>
+    </w:p>
+    <w:p>
+      <w:pPr>
+        <w:pStyle w:val="ListParagraph"/>
+        <w:numPr>
+          <w:ilvl w:val="0"/>
           <w:numId w:val="7"/>
         </w:numPr>
       </w:pPr>
       <w:r>
-        <w:t xml:space="preserve">Add </w:t>
-      </w:r>
-      <w:r>
-        <w:rPr>
-          <w:b/>
-        </w:rPr>
-        <w:t>$rootScope</w:t>
-      </w:r>
-      <w:r>
-        <w:t xml:space="preserve"> dependency to </w:t>
-      </w:r>
-      <w:r>
-        <w:rPr>
-          <w:b/>
-        </w:rPr>
-        <w:t>run</w:t>
-      </w:r>
-      <w:r>
-        <w:t xml:space="preserve"> method</w:t>
-      </w:r>
-      <w:r>
-        <w:t xml:space="preserve"> in app.js</w:t>
-      </w:r>
-    </w:p>
-    <w:p>
-      <w:pPr>
-        <w:pStyle w:val="ListParagraph"/>
-        <w:numPr>
-          <w:ilvl w:val="2"/>
-          <w:numId w:val="7"/>
-        </w:numPr>
-      </w:pPr>
-      <w:r>
-        <w:rPr>
-          <w:b/>
-        </w:rPr>
-        <w:lastRenderedPageBreak/>
-        <w:t>glic base url (snippet)</w:t>
+        <w:t>Create loadSessions method</w:t>
       </w:r>
     </w:p>
     <w:p>
@@ -1171,6 +1150,7 @@
         </w:numPr>
       </w:pPr>
       <w:r>
+        <w:lastRenderedPageBreak/>
         <w:t xml:space="preserve">Add </w:t>
       </w:r>
       <w:r>
@@ -1187,75 +1167,6 @@
       </w:r>
       <w:r>
         <w:t>dependency to controller</w:t>
-      </w:r>
-    </w:p>
-    <w:p>
-      <w:pPr>
-        <w:pStyle w:val="ListParagraph"/>
-        <w:numPr>
-          <w:ilvl w:val="0"/>
-          <w:numId w:val="7"/>
-        </w:numPr>
-      </w:pPr>
-      <w:r>
-        <w:t xml:space="preserve">Add </w:t>
-      </w:r>
-      <w:r>
-        <w:rPr>
-          <w:b/>
-        </w:rPr>
-        <w:t>$scope</w:t>
-      </w:r>
-      <w:r>
-        <w:t xml:space="preserve"> dependency to controller</w:t>
-      </w:r>
-    </w:p>
-    <w:p>
-      <w:pPr>
-        <w:pStyle w:val="ListParagraph"/>
-        <w:numPr>
-          <w:ilvl w:val="0"/>
-          <w:numId w:val="7"/>
-        </w:numPr>
-      </w:pPr>
-      <w:r>
-        <w:t>Call loadSessionsMethod on controller load</w:t>
-      </w:r>
-    </w:p>
-    <w:p>
-      <w:pPr>
-        <w:pStyle w:val="ListParagraph"/>
-        <w:numPr>
-          <w:ilvl w:val="0"/>
-          <w:numId w:val="7"/>
-        </w:numPr>
-      </w:pPr>
-      <w:r>
-        <w:t xml:space="preserve">Show </w:t>
-      </w:r>
-      <w:r>
-        <w:rPr>
-          <w:b/>
-        </w:rPr>
-        <w:t>sessions</w:t>
-      </w:r>
-      <w:r>
-        <w:t xml:space="preserve"> variable on the page</w:t>
-      </w:r>
-      <w:r>
-        <w:t xml:space="preserve"> in a PRE tag</w:t>
-      </w:r>
-    </w:p>
-    <w:p>
-      <w:pPr>
-        <w:pStyle w:val="ListParagraph"/>
-        <w:numPr>
-          <w:ilvl w:val="0"/>
-          <w:numId w:val="7"/>
-        </w:numPr>
-      </w:pPr>
-      <w:r>
-        <w:t>Add sessions table to home page</w:t>
       </w:r>
     </w:p>
     <w:p>
@@ -1270,6 +1181,90 @@
         <w:rPr>
           <w:b/>
         </w:rPr>
+        <w:t>glic load sessions (snippet)</w:t>
+      </w:r>
+    </w:p>
+    <w:p>
+      <w:pPr>
+        <w:pStyle w:val="ListParagraph"/>
+        <w:numPr>
+          <w:ilvl w:val="0"/>
+          <w:numId w:val="7"/>
+        </w:numPr>
+      </w:pPr>
+      <w:r>
+        <w:t xml:space="preserve">Add </w:t>
+      </w:r>
+      <w:r>
+        <w:rPr>
+          <w:b/>
+        </w:rPr>
+        <w:t>$scope</w:t>
+      </w:r>
+      <w:r>
+        <w:t xml:space="preserve"> dependency to controller</w:t>
+      </w:r>
+    </w:p>
+    <w:p>
+      <w:pPr>
+        <w:pStyle w:val="ListParagraph"/>
+        <w:numPr>
+          <w:ilvl w:val="0"/>
+          <w:numId w:val="7"/>
+        </w:numPr>
+      </w:pPr>
+      <w:r>
+        <w:t>Call loadSessionsMethod on controller load</w:t>
+      </w:r>
+    </w:p>
+    <w:p>
+      <w:pPr>
+        <w:pStyle w:val="ListParagraph"/>
+        <w:numPr>
+          <w:ilvl w:val="0"/>
+          <w:numId w:val="7"/>
+        </w:numPr>
+      </w:pPr>
+      <w:r>
+        <w:t xml:space="preserve">Show </w:t>
+      </w:r>
+      <w:r>
+        <w:rPr>
+          <w:b/>
+        </w:rPr>
+        <w:t>sessions</w:t>
+      </w:r>
+      <w:r>
+        <w:t xml:space="preserve"> variable on the page</w:t>
+      </w:r>
+      <w:r>
+        <w:t xml:space="preserve"> in a PRE tag</w:t>
+      </w:r>
+    </w:p>
+    <w:p>
+      <w:pPr>
+        <w:pStyle w:val="ListParagraph"/>
+        <w:numPr>
+          <w:ilvl w:val="0"/>
+          <w:numId w:val="7"/>
+        </w:numPr>
+      </w:pPr>
+      <w:r>
+        <w:t>Add sessions table to home page</w:t>
+      </w:r>
+    </w:p>
+    <w:p>
+      <w:pPr>
+        <w:pStyle w:val="ListParagraph"/>
+        <w:numPr>
+          <w:ilvl w:val="1"/>
+          <w:numId w:val="7"/>
+        </w:numPr>
+      </w:pPr>
+      <w:r>
+        <w:rPr>
+          <w:b/>
+        </w:rPr>
         <w:t>glic sessions (snippet)</w:t>
       </w:r>
     </w:p>
@@ -1404,6 +1399,18 @@
         </w:numPr>
       </w:pPr>
       <w:r>
+        <w:t>Inject $rootScope, $scope and $http into controller</w:t>
+      </w:r>
+    </w:p>
+    <w:p>
+      <w:pPr>
+        <w:pStyle w:val="ListParagraph"/>
+        <w:numPr>
+          <w:ilvl w:val="0"/>
+          <w:numId w:val="9"/>
+        </w:numPr>
+      </w:pPr>
+      <w:r>
         <w:t>Add method to load session details</w:t>
       </w:r>
     </w:p>
@@ -1420,21 +1427,6 @@
           <w:b/>
         </w:rPr>
         <w:t>glic load session details (snippet)</w:t>
-      </w:r>
-    </w:p>
-    <w:p>
-      <w:pPr>
-        <w:pStyle w:val="ListParagraph"/>
-        <w:numPr>
-          <w:ilvl w:val="0"/>
-          <w:numId w:val="9"/>
-        </w:numPr>
-      </w:pPr>
-      <w:r>
-        <w:t>Inject $</w:t>
-      </w:r>
-      <w:r>
-        <w:t>rootScope, $scope and $http into controller</w:t>
       </w:r>
     </w:p>
     <w:p>
@@ -2177,17 +2169,17 @@
   <w:abstractNum w:abstractNumId="5">
     <w:nsid w:val="46B66628"/>
     <w:multiLevelType w:val="hybridMultilevel"/>
-    <w:tmpl w:val="9F0C2BC0"/>
-    <w:lvl w:ilvl="0" w:tplc="04090003">
-      <w:start w:val="1"/>
-      <w:numFmt w:val="bullet"/>
-      <w:lvlText w:val="o"/>
+    <w:tmpl w:val="8F0AEF18"/>
+    <w:lvl w:ilvl="0" w:tplc="04090001">
+      <w:start w:val="1"/>
+      <w:numFmt w:val="bullet"/>
+      <w:lvlText w:val=""/>
       <w:lvlJc w:val="left"/>
       <w:pPr>
         <w:ind w:left="720" w:hanging="360"/>
       </w:pPr>
       <w:rPr>
-        <w:rFonts w:ascii="Courier New" w:hAnsi="Courier New" w:cs="Courier New" w:hint="default"/>
+        <w:rFonts w:ascii="Symbol" w:hAnsi="Symbol" w:hint="default"/>
       </w:rPr>
     </w:lvl>
     <w:lvl w:ilvl="1" w:tplc="04090003">
@@ -3759,7 +3751,7 @@
 </file>
 
 <file path=customXml/itemProps1.xml><?xml version="1.0" encoding="utf-8"?>
-<ds:datastoreItem xmlns:ds="http://schemas.openxmlformats.org/officeDocument/2006/customXml" ds:itemID="{59901C79-216D-4720-BDAA-CAEF2AC43585}">
+<ds:datastoreItem xmlns:ds="http://schemas.openxmlformats.org/officeDocument/2006/customXml" ds:itemID="{F607ABDA-18C6-4B4F-9196-09535A9A6F88}">
   <ds:schemaRefs>
     <ds:schemaRef ds:uri="http://schemas.openxmlformats.org/officeDocument/2006/bibliography"/>
   </ds:schemaRefs>

</xml_diff>